<commit_message>
refacto: image generation logic
</commit_message>
<xml_diff>
--- a/examples/image/image_template_example.docx
+++ b/examples/image/image_template_example.docx
@@ -35,7 +35,7 @@
           <w:b/>
           <w:bCs/>
         </w:rPr>
-        <w:t>For image, the parameter passed to the injectImg function should be named same as the key you define in your data structure and data (check out data_structure and data json files).</w:t>
+        <w:t>This is the start of my first image :</w:t>
       </w:r>
     </w:p>
     <w:p>
@@ -49,21 +49,567 @@
       </w:pPr>
       <w:r>
         <w:rPr/>
-        <w:t>{IMAGE injectImg('mon_image_1')}</w:t>
-      </w:r>
-    </w:p>
-    <w:p>
-      <w:pPr>
-        <w:pStyle w:val="Normal"/>
-        <w:bidi w:val="0"/>
-        <w:spacing w:before="480" w:after="0"/>
-        <w:ind w:hanging="0" w:start="0"/>
-        <w:jc w:val="start"/>
+        <w:t>{IMAGE injectImg('</w:t>
+      </w:r>
+      <w:r>
         <w:rPr/>
-      </w:pPr>
+        <w:t>1</w:t>
+      </w:r>
       <w:r>
         <w:rPr/>
-        <w:t>{IMAGE injectImg("mon_image_2")}</w:t>
+        <w:t>')}</w:t>
+      </w:r>
+    </w:p>
+    <w:p>
+      <w:pPr>
+        <w:pStyle w:val="Normal"/>
+        <w:bidi w:val="0"/>
+        <w:spacing w:before="480" w:after="0"/>
+        <w:ind w:hanging="0" w:start="0"/>
+        <w:jc w:val="start"/>
+        <w:rPr>
+          <w:b/>
+          <w:bCs/>
+        </w:rPr>
+      </w:pPr>
+      <w:r>
+        <w:rPr>
+          <w:b/>
+          <w:bCs/>
+        </w:rPr>
+        <w:t>This is the end of my first image</w:t>
+      </w:r>
+    </w:p>
+    <w:p>
+      <w:pPr>
+        <w:pStyle w:val="Normal"/>
+        <w:bidi w:val="0"/>
+        <w:spacing w:before="480" w:after="0"/>
+        <w:ind w:hanging="0" w:start="0"/>
+        <w:jc w:val="start"/>
+        <w:rPr>
+          <w:b/>
+          <w:bCs/>
+        </w:rPr>
+      </w:pPr>
+      <w:r>
+        <w:rPr>
+          <w:b/>
+          <w:bCs/>
+        </w:rPr>
+        <w:t>------------------------------------------------------------------------------------------------------------------------</w:t>
+      </w:r>
+    </w:p>
+    <w:p>
+      <w:pPr>
+        <w:pStyle w:val="Normal"/>
+        <w:bidi w:val="0"/>
+        <w:spacing w:before="480" w:after="0"/>
+        <w:ind w:hanging="0" w:start="0"/>
+        <w:jc w:val="start"/>
+        <w:rPr>
+          <w:b/>
+          <w:bCs/>
+        </w:rPr>
+      </w:pPr>
+      <w:r>
+        <w:rPr>
+          <w:b/>
+          <w:bCs/>
+        </w:rPr>
+        <w:t>This is the start of my second image, without IF condition:</w:t>
+      </w:r>
+    </w:p>
+    <w:p>
+      <w:pPr>
+        <w:pStyle w:val="Normal"/>
+        <w:bidi w:val="0"/>
+        <w:spacing w:before="480" w:after="0"/>
+        <w:ind w:hanging="0" w:start="0"/>
+        <w:jc w:val="start"/>
+        <w:rPr/>
+      </w:pPr>
+      <w:r>
+        <w:rPr/>
+        <w:t>{IMAGE injectImg('</w:t>
+      </w:r>
+      <w:r>
+        <w:rPr/>
+        <w:t>2</w:t>
+      </w:r>
+      <w:r>
+        <w:rPr/>
+        <w:t>')}</w:t>
+      </w:r>
+    </w:p>
+    <w:p>
+      <w:pPr>
+        <w:pStyle w:val="Normal"/>
+        <w:bidi w:val="0"/>
+        <w:spacing w:before="480" w:after="0"/>
+        <w:ind w:hanging="0" w:start="0"/>
+        <w:jc w:val="start"/>
+        <w:rPr>
+          <w:b/>
+          <w:bCs/>
+        </w:rPr>
+      </w:pPr>
+      <w:r>
+        <w:rPr>
+          <w:b/>
+          <w:bCs/>
+        </w:rPr>
+        <w:t>This is the end of my second image, without IF  condition</w:t>
+      </w:r>
+    </w:p>
+    <w:p>
+      <w:pPr>
+        <w:pStyle w:val="Normal"/>
+        <w:bidi w:val="0"/>
+        <w:spacing w:before="480" w:after="0"/>
+        <w:ind w:hanging="0" w:start="0"/>
+        <w:jc w:val="start"/>
+        <w:rPr>
+          <w:b/>
+          <w:bCs/>
+        </w:rPr>
+      </w:pPr>
+      <w:r>
+        <w:rPr>
+          <w:b/>
+          <w:bCs/>
+        </w:rPr>
+        <w:t>------------------------------------------------------------------------------------------------------------------------</w:t>
+      </w:r>
+    </w:p>
+    <w:p>
+      <w:pPr>
+        <w:pStyle w:val="Normal"/>
+        <w:bidi w:val="0"/>
+        <w:spacing w:before="480" w:after="0"/>
+        <w:ind w:hanging="0" w:start="0"/>
+        <w:jc w:val="start"/>
+        <w:rPr>
+          <w:b/>
+          <w:bCs/>
+        </w:rPr>
+      </w:pPr>
+      <w:r>
+        <w:rPr>
+          <w:b/>
+          <w:bCs/>
+        </w:rPr>
+        <w:t>This is the start of my second image, with IF condition:</w:t>
+      </w:r>
+    </w:p>
+    <w:p>
+      <w:pPr>
+        <w:pStyle w:val="Normal"/>
+        <w:bidi w:val="0"/>
+        <w:spacing w:before="480" w:after="0"/>
+        <w:ind w:hanging="0" w:start="0"/>
+        <w:jc w:val="start"/>
+        <w:rPr/>
+      </w:pPr>
+      <w:r>
+        <w:rPr/>
+        <w:t>{IF example_2} {IMAGE injectImg('</w:t>
+      </w:r>
+      <w:r>
+        <w:rPr/>
+        <w:t>2</w:t>
+      </w:r>
+      <w:r>
+        <w:rPr/>
+        <w:t>')} {END-IF}</w:t>
+      </w:r>
+    </w:p>
+    <w:p>
+      <w:pPr>
+        <w:pStyle w:val="Normal"/>
+        <w:bidi w:val="0"/>
+        <w:spacing w:before="480" w:after="0"/>
+        <w:ind w:hanging="0" w:start="0"/>
+        <w:jc w:val="start"/>
+        <w:rPr>
+          <w:b/>
+          <w:bCs/>
+        </w:rPr>
+      </w:pPr>
+      <w:r>
+        <w:rPr>
+          <w:b/>
+          <w:bCs/>
+        </w:rPr>
+        <w:t>This is the end of my second image, with IF  condition</w:t>
+      </w:r>
+    </w:p>
+    <w:p>
+      <w:pPr>
+        <w:pStyle w:val="Normal"/>
+        <w:bidi w:val="0"/>
+        <w:spacing w:before="480" w:after="0"/>
+        <w:ind w:hanging="0" w:start="0"/>
+        <w:jc w:val="start"/>
+        <w:rPr>
+          <w:b/>
+          <w:bCs/>
+        </w:rPr>
+      </w:pPr>
+      <w:r>
+        <w:rPr>
+          <w:b/>
+          <w:bCs/>
+        </w:rPr>
+        <w:t>------------------------------------------------------------------------------------------------------------------------</w:t>
+      </w:r>
+    </w:p>
+    <w:p>
+      <w:pPr>
+        <w:pStyle w:val="Normal"/>
+        <w:bidi w:val="0"/>
+        <w:spacing w:before="480" w:after="0"/>
+        <w:ind w:hanging="0" w:start="0"/>
+        <w:jc w:val="start"/>
+        <w:rPr>
+          <w:b/>
+          <w:bCs/>
+        </w:rPr>
+      </w:pPr>
+      <w:r>
+        <w:rPr>
+          <w:b/>
+          <w:bCs/>
+        </w:rPr>
+        <w:t>This is the start of my first object with image, without IF condition :</w:t>
+      </w:r>
+    </w:p>
+    <w:p>
+      <w:pPr>
+        <w:pStyle w:val="Normal"/>
+        <w:bidi w:val="0"/>
+        <w:spacing w:before="480" w:after="0"/>
+        <w:ind w:hanging="0" w:start="0"/>
+        <w:jc w:val="start"/>
+        <w:rPr/>
+      </w:pPr>
+      <w:r>
+        <w:rPr/>
+        <w:t>{IMAGE injectImg('</w:t>
+      </w:r>
+      <w:r>
+        <w:rPr/>
+        <w:t>3</w:t>
+      </w:r>
+      <w:r>
+        <w:rPr/>
+        <w:t xml:space="preserve">')} </w:t>
+      </w:r>
+    </w:p>
+    <w:p>
+      <w:pPr>
+        <w:pStyle w:val="Normal"/>
+        <w:bidi w:val="0"/>
+        <w:spacing w:before="480" w:after="0"/>
+        <w:ind w:hanging="0" w:start="0"/>
+        <w:jc w:val="start"/>
+        <w:rPr>
+          <w:b w:val="false"/>
+          <w:bCs w:val="false"/>
+        </w:rPr>
+      </w:pPr>
+      <w:r>
+        <w:rPr>
+          <w:b w:val="false"/>
+          <w:bCs w:val="false"/>
+        </w:rPr>
+        <w:t>{IMAGE injectImg('</w:t>
+      </w:r>
+      <w:r>
+        <w:rPr>
+          <w:b w:val="false"/>
+          <w:bCs w:val="false"/>
+        </w:rPr>
+        <w:t>4</w:t>
+      </w:r>
+      <w:r>
+        <w:rPr>
+          <w:b w:val="false"/>
+          <w:bCs w:val="false"/>
+        </w:rPr>
+        <w:t xml:space="preserve">')} </w:t>
+      </w:r>
+    </w:p>
+    <w:p>
+      <w:pPr>
+        <w:pStyle w:val="Normal"/>
+        <w:bidi w:val="0"/>
+        <w:spacing w:before="480" w:after="0"/>
+        <w:ind w:hanging="0" w:start="0"/>
+        <w:jc w:val="start"/>
+        <w:rPr>
+          <w:b/>
+          <w:bCs/>
+        </w:rPr>
+      </w:pPr>
+      <w:r>
+        <w:rPr>
+          <w:b/>
+          <w:bCs/>
+        </w:rPr>
+        <w:t>This is the end of my first object with image, without IF condition :</w:t>
+      </w:r>
+    </w:p>
+    <w:p>
+      <w:pPr>
+        <w:pStyle w:val="Normal"/>
+        <w:bidi w:val="0"/>
+        <w:spacing w:before="480" w:after="0"/>
+        <w:ind w:hanging="0" w:start="0"/>
+        <w:jc w:val="start"/>
+        <w:rPr>
+          <w:b/>
+          <w:bCs/>
+        </w:rPr>
+      </w:pPr>
+      <w:r>
+        <w:rPr>
+          <w:b/>
+          <w:bCs/>
+        </w:rPr>
+        <w:t>------------------------------------------------------------------------------------------------------------------------</w:t>
+      </w:r>
+    </w:p>
+    <w:p>
+      <w:pPr>
+        <w:pStyle w:val="Normal"/>
+        <w:bidi w:val="0"/>
+        <w:spacing w:before="480" w:after="0"/>
+        <w:ind w:hanging="0" w:start="0"/>
+        <w:jc w:val="start"/>
+        <w:rPr>
+          <w:b/>
+          <w:bCs/>
+        </w:rPr>
+      </w:pPr>
+      <w:r>
+        <w:rPr>
+          <w:b/>
+          <w:bCs/>
+        </w:rPr>
+        <w:t>This is the start of my first object with image, without IF condition :</w:t>
+      </w:r>
+    </w:p>
+    <w:p>
+      <w:pPr>
+        <w:pStyle w:val="Normal"/>
+        <w:bidi w:val="0"/>
+        <w:spacing w:before="480" w:after="0"/>
+        <w:ind w:hanging="0" w:start="0"/>
+        <w:jc w:val="start"/>
+        <w:rPr/>
+      </w:pPr>
+      <w:r>
+        <w:rPr/>
+        <w:t xml:space="preserve">{IF </w:t>
+      </w:r>
+      <w:r>
+        <w:rPr>
+          <w:b w:val="false"/>
+          <w:bCs w:val="false"/>
+        </w:rPr>
+        <w:t>example_3.fields.mon_image_1</w:t>
+      </w:r>
+      <w:r>
+        <w:rPr/>
+        <w:t>} {IMAGE injectImg('</w:t>
+      </w:r>
+      <w:r>
+        <w:rPr/>
+        <w:t>3</w:t>
+      </w:r>
+      <w:r>
+        <w:rPr/>
+        <w:t>')} {END-IF}</w:t>
+      </w:r>
+    </w:p>
+    <w:p>
+      <w:pPr>
+        <w:pStyle w:val="Normal"/>
+        <w:bidi w:val="0"/>
+        <w:spacing w:before="480" w:after="0"/>
+        <w:ind w:hanging="0" w:start="0"/>
+        <w:jc w:val="start"/>
+        <w:rPr>
+          <w:b w:val="false"/>
+          <w:bCs w:val="false"/>
+        </w:rPr>
+      </w:pPr>
+      <w:r>
+        <w:rPr>
+          <w:b w:val="false"/>
+          <w:bCs w:val="false"/>
+        </w:rPr>
+        <w:t>{IMAGE injectImg('</w:t>
+      </w:r>
+      <w:r>
+        <w:rPr>
+          <w:b w:val="false"/>
+          <w:bCs w:val="false"/>
+        </w:rPr>
+        <w:t>4</w:t>
+      </w:r>
+      <w:r>
+        <w:rPr>
+          <w:b w:val="false"/>
+          <w:bCs w:val="false"/>
+        </w:rPr>
+        <w:t xml:space="preserve">')} </w:t>
+      </w:r>
+    </w:p>
+    <w:p>
+      <w:pPr>
+        <w:pStyle w:val="Normal"/>
+        <w:bidi w:val="0"/>
+        <w:spacing w:before="480" w:after="0"/>
+        <w:ind w:hanging="0" w:start="0"/>
+        <w:jc w:val="start"/>
+        <w:rPr>
+          <w:b/>
+          <w:bCs/>
+        </w:rPr>
+      </w:pPr>
+      <w:r>
+        <w:rPr>
+          <w:b/>
+          <w:bCs/>
+        </w:rPr>
+        <w:t>This is the end of my first object with image, without IF condition :</w:t>
+      </w:r>
+    </w:p>
+    <w:p>
+      <w:pPr>
+        <w:pStyle w:val="Normal"/>
+        <w:bidi w:val="0"/>
+        <w:spacing w:before="480" w:after="0"/>
+        <w:ind w:hanging="0" w:start="0"/>
+        <w:jc w:val="start"/>
+        <w:rPr>
+          <w:b/>
+          <w:bCs/>
+        </w:rPr>
+      </w:pPr>
+      <w:r>
+        <w:rPr>
+          <w:b/>
+          <w:bCs/>
+        </w:rPr>
+        <w:t>------------------------------------------------------------------------------------------------------------------------</w:t>
+      </w:r>
+    </w:p>
+    <w:p>
+      <w:pPr>
+        <w:pStyle w:val="Normal"/>
+        <w:bidi w:val="0"/>
+        <w:spacing w:before="480" w:after="0"/>
+        <w:ind w:hanging="0" w:start="0"/>
+        <w:jc w:val="start"/>
+        <w:rPr>
+          <w:b/>
+          <w:bCs/>
+        </w:rPr>
+      </w:pPr>
+      <w:r>
+        <w:rPr>
+          <w:b/>
+          <w:bCs/>
+        </w:rPr>
+        <w:t>This is the start of my first collection with image, without IF condition :</w:t>
+      </w:r>
+    </w:p>
+    <w:p>
+      <w:pPr>
+        <w:pStyle w:val="Normal"/>
+        <w:bidi w:val="0"/>
+        <w:spacing w:before="480" w:after="0"/>
+        <w:ind w:hanging="0" w:start="0"/>
+        <w:jc w:val="start"/>
+        <w:rPr>
+          <w:b w:val="false"/>
+          <w:bCs w:val="false"/>
+        </w:rPr>
+      </w:pPr>
+      <w:r>
+        <w:rPr>
+          <w:b w:val="false"/>
+          <w:bCs w:val="false"/>
+        </w:rPr>
+        <w:t>{FOR image IN example_4.items}</w:t>
+      </w:r>
+    </w:p>
+    <w:p>
+      <w:pPr>
+        <w:pStyle w:val="Normal"/>
+        <w:bidi w:val="0"/>
+        <w:spacing w:before="480" w:after="0"/>
+        <w:ind w:hanging="0" w:start="0"/>
+        <w:jc w:val="start"/>
+        <w:rPr>
+          <w:b w:val="false"/>
+          <w:bCs w:val="false"/>
+        </w:rPr>
+      </w:pPr>
+      <w:r>
+        <w:rPr/>
+        <w:t>{IMAGE injectImg(</w:t>
+      </w:r>
+      <w:r>
+        <w:rPr/>
+        <w:t>item.id</w:t>
+      </w:r>
+      <w:r>
+        <w:rPr/>
+        <w:t xml:space="preserve">)} </w:t>
+      </w:r>
+    </w:p>
+    <w:p>
+      <w:pPr>
+        <w:pStyle w:val="Normal"/>
+        <w:bidi w:val="0"/>
+        <w:spacing w:before="480" w:after="0"/>
+        <w:ind w:hanging="0" w:start="0"/>
+        <w:jc w:val="start"/>
+        <w:rPr>
+          <w:b w:val="false"/>
+          <w:bCs w:val="false"/>
+        </w:rPr>
+      </w:pPr>
+      <w:r>
+        <w:rPr>
+          <w:b w:val="false"/>
+          <w:bCs w:val="false"/>
+        </w:rPr>
+        <w:t>{END-FOR image}</w:t>
+      </w:r>
+    </w:p>
+    <w:p>
+      <w:pPr>
+        <w:pStyle w:val="Normal"/>
+        <w:bidi w:val="0"/>
+        <w:spacing w:before="480" w:after="0"/>
+        <w:ind w:hanging="0" w:start="0"/>
+        <w:jc w:val="start"/>
+        <w:rPr>
+          <w:b/>
+          <w:bCs/>
+        </w:rPr>
+      </w:pPr>
+      <w:r>
+        <w:rPr>
+          <w:b/>
+          <w:bCs/>
+        </w:rPr>
+        <w:t>This is the end of my first collection with image, without IF condition :</w:t>
       </w:r>
     </w:p>
     <w:sectPr>
@@ -1461,8 +2007,8 @@
       <w:spacing w:val="5"/>
     </w:rPr>
   </w:style>
-  <w:style w:type="character" w:styleId="Textesourceuser">
-    <w:name w:val="Texte source (user)"/>
+  <w:style w:type="character" w:styleId="Textesource">
+    <w:name w:val="Texte source"/>
     <w:qFormat/>
     <w:rPr>
       <w:rFonts w:ascii="Liberation Mono" w:hAnsi="Liberation Mono" w:eastAsia="NSimSun" w:cs="Liberation Mono"/>
@@ -1541,8 +2087,8 @@
       <w:szCs w:val="28"/>
     </w:rPr>
   </w:style>
-  <w:style w:type="paragraph" w:styleId="En-tteetpieddepage">
-    <w:name w:val="En-tête et pied de page"/>
+  <w:style w:type="paragraph" w:styleId="En-tteetpieddepageuser">
+    <w:name w:val="En-tête et pied de page (user)"/>
     <w:basedOn w:val="Normal"/>
     <w:qFormat/>
     <w:pPr>
@@ -1555,8 +2101,8 @@
     </w:pPr>
     <w:rPr/>
   </w:style>
-  <w:style w:type="paragraph" w:styleId="En-tteetpieddepageuser">
-    <w:name w:val="En-tête et pied de page (user)"/>
+  <w:style w:type="paragraph" w:styleId="En-tteetpieddepage">
+    <w:name w:val="En-tête et pied de page"/>
     <w:basedOn w:val="Normal"/>
     <w:qFormat/>
     <w:pPr>
@@ -1876,7 +2422,7 @@
   </w:style>
   <w:style w:type="paragraph" w:styleId="IndexHeading">
     <w:name w:val="index heading"/>
-    <w:basedOn w:val="Titre"/>
+    <w:basedOn w:val="Titreuser"/>
     <w:pPr>
       <w:suppressLineNumbers/>
       <w:ind w:hanging="0" w:start="0"/>
@@ -1898,8 +2444,8 @@
     </w:pPr>
     <w:rPr/>
   </w:style>
-  <w:style w:type="paragraph" w:styleId="Texteprformatuser">
-    <w:name w:val="Texte préformaté (user)"/>
+  <w:style w:type="paragraph" w:styleId="Texteprformat">
+    <w:name w:val="Texte préformaté"/>
     <w:basedOn w:val="Normal"/>
     <w:qFormat/>
     <w:pPr>
@@ -1911,8 +2457,8 @@
       <w:szCs w:val="20"/>
     </w:rPr>
   </w:style>
-  <w:style w:type="numbering" w:styleId="Pasdeliste">
-    <w:name w:val="Pas de liste"/>
+  <w:style w:type="numbering" w:styleId="Pasdelisteuser">
+    <w:name w:val="Pas de liste (user)"/>
     <w:qFormat/>
   </w:style>
 </w:styles>

</xml_diff>

<commit_message>
fix: list of image and convert gid to png for compatibility
</commit_message>
<xml_diff>
--- a/examples/image/image_template_example.docx
+++ b/examples/image/image_template_example.docx
@@ -493,7 +493,18 @@
       </w:pPr>
       <w:r>
         <w:rPr/>
-        <w:t xml:space="preserve">{IMAGE injectImg($item.id)} </w:t>
+        <w:t>{IMAGE injectImg($</w:t>
+      </w:r>
+      <w:r>
+        <w:rPr>
+          <w:b w:val="false"/>
+          <w:bCs w:val="false"/>
+        </w:rPr>
+        <w:t>image</w:t>
+      </w:r>
+      <w:r>
+        <w:rPr/>
+        <w:t xml:space="preserve">.id)} </w:t>
       </w:r>
     </w:p>
     <w:p>
@@ -1931,8 +1942,8 @@
       <w:spacing w:val="5"/>
     </w:rPr>
   </w:style>
-  <w:style w:type="character" w:styleId="Textesource">
-    <w:name w:val="Texte source"/>
+  <w:style w:type="character" w:styleId="Textesourceuser">
+    <w:name w:val="Texte source (user)"/>
     <w:qFormat/>
     <w:rPr>
       <w:rFonts w:ascii="Liberation Mono" w:hAnsi="Liberation Mono" w:eastAsia="NSimSun" w:cs="Liberation Mono"/>
@@ -2011,8 +2022,8 @@
       <w:szCs w:val="28"/>
     </w:rPr>
   </w:style>
-  <w:style w:type="paragraph" w:styleId="En-tteetpieddepageuser">
-    <w:name w:val="En-tête et pied de page (user)"/>
+  <w:style w:type="paragraph" w:styleId="En-tteetpieddepage">
+    <w:name w:val="En-tête et pied de page"/>
     <w:basedOn w:val="Normal"/>
     <w:qFormat/>
     <w:pPr>
@@ -2025,8 +2036,8 @@
     </w:pPr>
     <w:rPr/>
   </w:style>
-  <w:style w:type="paragraph" w:styleId="En-tteetpieddepage">
-    <w:name w:val="En-tête et pied de page"/>
+  <w:style w:type="paragraph" w:styleId="En-tteetpieddepageuser">
+    <w:name w:val="En-tête et pied de page (user)"/>
     <w:basedOn w:val="Normal"/>
     <w:qFormat/>
     <w:pPr>
@@ -2346,7 +2357,7 @@
   </w:style>
   <w:style w:type="paragraph" w:styleId="IndexHeading">
     <w:name w:val="index heading"/>
-    <w:basedOn w:val="Titreuser"/>
+    <w:basedOn w:val="Titre"/>
     <w:pPr>
       <w:suppressLineNumbers/>
       <w:ind w:hanging="0" w:start="0"/>
@@ -2368,8 +2379,8 @@
     </w:pPr>
     <w:rPr/>
   </w:style>
-  <w:style w:type="paragraph" w:styleId="Texteprformat">
-    <w:name w:val="Texte préformaté"/>
+  <w:style w:type="paragraph" w:styleId="Texteprformatuser">
+    <w:name w:val="Texte préformaté (user)"/>
     <w:basedOn w:val="Normal"/>
     <w:qFormat/>
     <w:pPr>
@@ -2381,8 +2392,8 @@
       <w:szCs w:val="20"/>
     </w:rPr>
   </w:style>
-  <w:style w:type="numbering" w:styleId="Pasdelisteuser">
-    <w:name w:val="Pas de liste (user)"/>
+  <w:style w:type="numbering" w:styleId="Pasdeliste">
+    <w:name w:val="Pas de liste"/>
     <w:qFormat/>
   </w:style>
 </w:styles>

</xml_diff>